<commit_message>
alterando a doc da api;
</commit_message>
<xml_diff>
--- a/Quake3/Quake3/Docs/API.docx
+++ b/Quake3/Quake3/Docs/API.docx
@@ -106,12 +106,7 @@
         <w:t xml:space="preserve"> no compartilhamento, para </w:t>
       </w:r>
       <w:r>
-        <w:t>o diretório do serviço (IIS), converta no I</w:t>
-      </w:r>
-      <w:bookmarkStart w:id="0" w:name="_GoBack"/>
-      <w:bookmarkEnd w:id="0"/>
-      <w:r>
-        <w:t xml:space="preserve">IS a pasta para aplicação. </w:t>
+        <w:t xml:space="preserve">o diretório do serviço (IIS), converta no IIS a pasta para aplicação. </w:t>
       </w:r>
     </w:p>
     <w:p>
@@ -172,6 +167,49 @@
     <w:p/>
     <w:p>
       <w:r>
+        <w:t xml:space="preserve">No arquivo </w:t>
+      </w:r>
+      <w:proofErr w:type="spellStart"/>
+      <w:r>
+        <w:t>Web.config</w:t>
+      </w:r>
+      <w:proofErr w:type="spellEnd"/>
+      <w:r>
+        <w:t xml:space="preserve"> do projeto Quake3 existe uma variável para colocar o diretório do log do game. (</w:t>
+      </w:r>
+      <w:proofErr w:type="spellStart"/>
+      <w:r>
+        <w:rPr>
+          <w:rFonts w:ascii="Consolas" w:hAnsi="Consolas" w:cs="Consolas"/>
+          <w:color w:val="0000FF"/>
+          <w:sz w:val="19"/>
+          <w:szCs w:val="19"/>
+        </w:rPr>
+        <w:t>ArquivoLog</w:t>
+      </w:r>
+      <w:proofErr w:type="spellEnd"/>
+      <w:r>
+        <w:rPr>
+          <w:rFonts w:ascii="Consolas" w:hAnsi="Consolas" w:cs="Consolas"/>
+          <w:color w:val="0000FF"/>
+          <w:sz w:val="19"/>
+          <w:szCs w:val="19"/>
+        </w:rPr>
+        <w:t>)</w:t>
+      </w:r>
+      <w:bookmarkStart w:id="0" w:name="_GoBack"/>
+      <w:bookmarkEnd w:id="0"/>
+    </w:p>
+    <w:p>
+      <w:pPr>
+        <w:rPr>
+          <w:rFonts w:ascii="Consolas" w:hAnsi="Consolas" w:cs="Consolas"/>
+          <w:color w:val="0000FF"/>
+          <w:sz w:val="19"/>
+          <w:szCs w:val="19"/>
+        </w:rPr>
+      </w:pPr>
+      <w:r>
         <w:t xml:space="preserve">Obs.: O arquivo log do game se encontra no diretório do projeto </w:t>
       </w:r>
       <w:r>
@@ -184,6 +222,7 @@
         <w:t>~/File/games.log</w:t>
       </w:r>
     </w:p>
+    <w:p/>
     <w:p>
       <w:pPr>
         <w:pStyle w:val="Ttulo1"/>
@@ -303,6 +342,7 @@
         <w:ind w:left="1800"/>
       </w:pPr>
       <w:r>
+        <w:lastRenderedPageBreak/>
         <w:t xml:space="preserve">Nenhum </w:t>
       </w:r>
       <w:r>
@@ -361,7 +401,6 @@
         <w:rPr>
           <w:b/>
         </w:rPr>
-        <w:lastRenderedPageBreak/>
         <w:t>total</w:t>
       </w:r>
       <w:proofErr w:type="gramEnd"/>
@@ -2542,6 +2581,7 @@
     <w:rsid w:val="00337757"/>
     <w:rsid w:val="004D2AD9"/>
     <w:rsid w:val="0073482C"/>
+    <w:rsid w:val="008551F9"/>
     <w:rsid w:val="00A86D7F"/>
     <w:rsid w:val="00BD25D9"/>
     <w:rsid w:val="00DF73FA"/>
@@ -3455,7 +3495,7 @@
 </file>
 
 <file path=customXml/itemProps4.xml><?xml version="1.0" encoding="utf-8"?>
-<ds:datastoreItem xmlns:ds="http://schemas.openxmlformats.org/officeDocument/2006/customXml" ds:itemID="{BB836CAB-2DA9-4A90-A538-83BF2ADA820E}">
+<ds:datastoreItem xmlns:ds="http://schemas.openxmlformats.org/officeDocument/2006/customXml" ds:itemID="{773E3BEC-B028-4B67-9CDB-40DFC2D634DE}">
   <ds:schemaRefs>
     <ds:schemaRef ds:uri="http://schemas.openxmlformats.org/officeDocument/2006/bibliography"/>
   </ds:schemaRefs>

</xml_diff>